<commit_message>
navbar switched to partial view
</commit_message>
<xml_diff>
--- a/MyHotelApp_UserStories.docx
+++ b/MyHotelApp_UserStories.docx
@@ -66,192 +66,288 @@
         </w:rPr>
         <w:t>make a reservation for a room for an amount of time I select if the room and desired room type is available.</w:t>
       </w:r>
+    </w:p>
+    <w:p>
+      <w:pPr>
+        <w:rPr>
+          <w:rFonts w:ascii="Roboto Light" w:hAnsi="Roboto Light"/>
+        </w:rPr>
+      </w:pPr>
+    </w:p>
+    <w:p>
+      <w:pPr>
+        <w:rPr>
+          <w:rFonts w:ascii="Roboto Light" w:hAnsi="Roboto Light"/>
+        </w:rPr>
+      </w:pPr>
+      <w:r>
+        <w:rPr>
+          <w:rFonts w:ascii="Roboto Light" w:hAnsi="Roboto Light"/>
+        </w:rPr>
+        <w:t>As a guest, I want the ability to make an account with the hotel application</w:t>
+      </w:r>
+      <w:r>
+        <w:rPr>
+          <w:rFonts w:ascii="Roboto Light" w:hAnsi="Roboto Light"/>
+        </w:rPr>
+        <w:t xml:space="preserve"> </w:t>
+      </w:r>
+      <w:r>
+        <w:rPr>
+          <w:rFonts w:ascii="Roboto Light" w:hAnsi="Roboto Light"/>
+        </w:rPr>
+        <w:t>or make a reservation without an account.</w:t>
+      </w:r>
+      <w:r>
+        <w:rPr>
+          <w:rFonts w:ascii="Roboto Light" w:hAnsi="Roboto Light"/>
+        </w:rPr>
+        <w:t xml:space="preserve"> Creating an account is for the purpose of increasing the brevity of future reservations.</w:t>
+      </w:r>
+    </w:p>
+    <w:p>
+      <w:pPr>
+        <w:rPr>
+          <w:rFonts w:ascii="Roboto Light" w:hAnsi="Roboto Light"/>
+        </w:rPr>
+      </w:pPr>
+    </w:p>
+    <w:p>
+      <w:pPr>
+        <w:rPr>
+          <w:rFonts w:ascii="Roboto Light" w:hAnsi="Roboto Light"/>
+        </w:rPr>
+      </w:pPr>
+      <w:r>
+        <w:rPr>
+          <w:rFonts w:ascii="Roboto Light" w:hAnsi="Roboto Light"/>
+        </w:rPr>
+        <w:t>As a guest, I want to rece</w:t>
+      </w:r>
+      <w:r>
+        <w:rPr>
+          <w:rFonts w:ascii="Roboto Light" w:hAnsi="Roboto Light"/>
+        </w:rPr>
+        <w:t xml:space="preserve">ive a confirmation email when </w:t>
+      </w:r>
+      <w:r>
+        <w:rPr>
+          <w:rFonts w:ascii="Roboto Light" w:hAnsi="Roboto Light"/>
+        </w:rPr>
+        <w:t>my reservation is successfully completed</w:t>
+      </w:r>
+      <w:r>
+        <w:rPr>
+          <w:rFonts w:ascii="Roboto Light" w:hAnsi="Roboto Light"/>
+        </w:rPr>
+        <w:t xml:space="preserve"> (</w:t>
+      </w:r>
+      <w:r>
+        <w:rPr>
+          <w:rFonts w:ascii="Roboto Light" w:hAnsi="Roboto Light"/>
+        </w:rPr>
+        <w:t>using google SMTP mail server)</w:t>
+      </w:r>
+      <w:r>
+        <w:rPr>
+          <w:rFonts w:ascii="Roboto Light" w:hAnsi="Roboto Light"/>
+        </w:rPr>
+        <w:t>.</w:t>
+      </w:r>
+    </w:p>
+    <w:p>
+      <w:pPr>
+        <w:rPr>
+          <w:rFonts w:ascii="Roboto Light" w:hAnsi="Roboto Light"/>
+        </w:rPr>
+      </w:pPr>
+    </w:p>
+    <w:p>
+      <w:pPr>
+        <w:rPr>
+          <w:rFonts w:ascii="Roboto Light" w:hAnsi="Roboto Light"/>
+        </w:rPr>
+      </w:pPr>
+      <w:r>
+        <w:rPr>
+          <w:rFonts w:ascii="Roboto Light" w:hAnsi="Roboto Light"/>
+        </w:rPr>
+        <w:t>As a guest, I want to receive a text confirmation when my room is ready to be checked into</w:t>
+      </w:r>
+      <w:r>
+        <w:rPr>
+          <w:rFonts w:ascii="Roboto Light" w:hAnsi="Roboto Light"/>
+        </w:rPr>
+        <w:t xml:space="preserve"> (using twilio)</w:t>
+      </w:r>
+      <w:r>
+        <w:rPr>
+          <w:rFonts w:ascii="Roboto Light" w:hAnsi="Roboto Light"/>
+        </w:rPr>
+        <w:t>.</w:t>
+      </w:r>
+    </w:p>
+    <w:p>
+      <w:pPr>
+        <w:rPr>
+          <w:rFonts w:ascii="Roboto Light" w:hAnsi="Roboto Light"/>
+        </w:rPr>
+      </w:pPr>
+    </w:p>
+    <w:p>
+      <w:pPr>
+        <w:rPr>
+          <w:rFonts w:ascii="Roboto Light" w:hAnsi="Roboto Light"/>
+        </w:rPr>
+      </w:pPr>
+      <w:r>
+        <w:rPr>
+          <w:rFonts w:ascii="Roboto Light" w:hAnsi="Roboto Light"/>
+        </w:rPr>
+        <w:t>As a guest, I want the abili</w:t>
+      </w:r>
+      <w:r>
+        <w:rPr>
+          <w:rFonts w:ascii="Roboto Light" w:hAnsi="Roboto Light"/>
+        </w:rPr>
+        <w:t>ty to pay for my reservation online</w:t>
+      </w:r>
+      <w:r>
+        <w:rPr>
+          <w:rFonts w:ascii="Roboto Light" w:hAnsi="Roboto Light"/>
+        </w:rPr>
+        <w:t xml:space="preserve"> (using stripe)</w:t>
+      </w:r>
+      <w:r>
+        <w:rPr>
+          <w:rFonts w:ascii="Roboto Light" w:hAnsi="Roboto Light"/>
+        </w:rPr>
+        <w:t>.</w:t>
+      </w:r>
+    </w:p>
+    <w:p>
+      <w:pPr>
+        <w:rPr>
+          <w:rFonts w:ascii="Roboto Light" w:hAnsi="Roboto Light"/>
+        </w:rPr>
+      </w:pPr>
+    </w:p>
+    <w:p>
+      <w:pPr>
+        <w:rPr>
+          <w:rFonts w:ascii="Roboto Light" w:hAnsi="Roboto Light"/>
+        </w:rPr>
+      </w:pPr>
+      <w:r>
+        <w:rPr>
+          <w:rFonts w:ascii="Roboto Light" w:hAnsi="Roboto Light"/>
+        </w:rPr>
+        <w:t>As an</w:t>
+      </w:r>
+      <w:r>
+        <w:rPr>
+          <w:rFonts w:ascii="Roboto Light" w:hAnsi="Roboto Light"/>
+        </w:rPr>
+        <w:t xml:space="preserve"> admin, I want to be able to enter specific details about my hotel (i.e. amount of rooms, types of rooms, pricing for each room).</w:t>
+      </w:r>
+    </w:p>
+    <w:p>
+      <w:pPr>
+        <w:rPr>
+          <w:rFonts w:ascii="Roboto Light" w:hAnsi="Roboto Light"/>
+        </w:rPr>
+      </w:pPr>
+    </w:p>
+    <w:p>
+      <w:pPr>
+        <w:rPr>
+          <w:rFonts w:ascii="Roboto Light" w:hAnsi="Roboto Light"/>
+        </w:rPr>
+      </w:pPr>
+      <w:r>
+        <w:rPr>
+          <w:rFonts w:ascii="Roboto Light" w:hAnsi="Roboto Light"/>
+        </w:rPr>
+        <w:t xml:space="preserve">As an employee, I want the ability to view the </w:t>
+      </w:r>
+      <w:r>
+        <w:rPr>
+          <w:rFonts w:ascii="Roboto Light" w:hAnsi="Roboto Light"/>
+        </w:rPr>
+        <w:t xml:space="preserve">vacancy status and cleanliness </w:t>
+      </w:r>
+      <w:r>
+        <w:rPr>
+          <w:rFonts w:ascii="Roboto Light" w:hAnsi="Roboto Light"/>
+        </w:rPr>
+        <w:t>status of all rooms in the hotel.</w:t>
+      </w:r>
+    </w:p>
+    <w:p>
+      <w:pPr>
+        <w:rPr>
+          <w:rFonts w:ascii="Roboto Light" w:hAnsi="Roboto Light"/>
+        </w:rPr>
+      </w:pPr>
+    </w:p>
+    <w:p>
+      <w:pPr>
+        <w:rPr>
+          <w:rFonts w:ascii="Roboto Light" w:hAnsi="Roboto Light"/>
+        </w:rPr>
+      </w:pPr>
+      <w:r>
+        <w:rPr>
+          <w:rFonts w:ascii="Roboto Light" w:hAnsi="Roboto Light"/>
+        </w:rPr>
+        <w:t xml:space="preserve">As an employee, I want the ability to see which rooms are available for a </w:t>
+      </w:r>
+      <w:r>
+        <w:rPr>
+          <w:rFonts w:ascii="Roboto Light" w:hAnsi="Roboto Light"/>
+        </w:rPr>
+        <w:t>specified</w:t>
+      </w:r>
+      <w:r>
+        <w:rPr>
+          <w:rFonts w:ascii="Roboto Light" w:hAnsi="Roboto Light"/>
+        </w:rPr>
+        <w:t xml:space="preserve"> set of dates</w:t>
+      </w:r>
+      <w:r>
+        <w:rPr>
+          <w:rFonts w:ascii="Roboto Light" w:hAnsi="Roboto Light"/>
+        </w:rPr>
+        <w:t xml:space="preserve"> (by querying and sorting the reservations table by date to populate a list of available rooms)</w:t>
+      </w:r>
+      <w:r>
+        <w:rPr>
+          <w:rFonts w:ascii="Roboto Light" w:hAnsi="Roboto Light"/>
+        </w:rPr>
+        <w:t>.</w:t>
+      </w:r>
+    </w:p>
+    <w:p>
+      <w:pPr>
+        <w:rPr>
+          <w:rFonts w:ascii="Roboto Light" w:hAnsi="Roboto Light"/>
+        </w:rPr>
+      </w:pPr>
+    </w:p>
+    <w:p>
+      <w:pPr>
+        <w:rPr>
+          <w:rFonts w:ascii="Roboto Light" w:hAnsi="Roboto Light"/>
+        </w:rPr>
+      </w:pPr>
+      <w:r>
+        <w:rPr>
+          <w:rFonts w:ascii="Roboto Light" w:hAnsi="Roboto Light"/>
+        </w:rPr>
+        <w:t>As an employee, I want to be able to change room availability to ready.</w:t>
+      </w:r>
       <w:bookmarkStart w:id="0" w:name="_GoBack"/>
       <w:bookmarkEnd w:id="0"/>
-    </w:p>
-    <w:p>
-      <w:pPr>
-        <w:rPr>
-          <w:rFonts w:ascii="Roboto Light" w:hAnsi="Roboto Light"/>
-        </w:rPr>
-      </w:pPr>
-    </w:p>
-    <w:p>
-      <w:pPr>
-        <w:rPr>
-          <w:rFonts w:ascii="Roboto Light" w:hAnsi="Roboto Light"/>
-        </w:rPr>
-      </w:pPr>
-      <w:r>
-        <w:rPr>
-          <w:rFonts w:ascii="Roboto Light" w:hAnsi="Roboto Light"/>
-        </w:rPr>
-        <w:t>As a guest, I want the ability to make an account with the hotel application (if I plan on making regular reservations) or make a reservation without an account.</w:t>
-      </w:r>
-    </w:p>
-    <w:p>
-      <w:pPr>
-        <w:rPr>
-          <w:rFonts w:ascii="Roboto Light" w:hAnsi="Roboto Light"/>
-        </w:rPr>
-      </w:pPr>
-    </w:p>
-    <w:p>
-      <w:pPr>
-        <w:rPr>
-          <w:rFonts w:ascii="Roboto Light" w:hAnsi="Roboto Light"/>
-        </w:rPr>
-      </w:pPr>
-      <w:r>
-        <w:rPr>
-          <w:rFonts w:ascii="Roboto Light" w:hAnsi="Roboto Light"/>
-        </w:rPr>
-        <w:t>As a guest, I want to rece</w:t>
-      </w:r>
-      <w:r>
-        <w:rPr>
-          <w:rFonts w:ascii="Roboto Light" w:hAnsi="Roboto Light"/>
-        </w:rPr>
-        <w:t xml:space="preserve">ive a confirmation email when </w:t>
-      </w:r>
-      <w:r>
-        <w:rPr>
-          <w:rFonts w:ascii="Roboto Light" w:hAnsi="Roboto Light"/>
-        </w:rPr>
-        <w:t>my reservation is successfully completed.</w:t>
-      </w:r>
-    </w:p>
-    <w:p>
-      <w:pPr>
-        <w:rPr>
-          <w:rFonts w:ascii="Roboto Light" w:hAnsi="Roboto Light"/>
-        </w:rPr>
-      </w:pPr>
-    </w:p>
-    <w:p>
-      <w:pPr>
-        <w:rPr>
-          <w:rFonts w:ascii="Roboto Light" w:hAnsi="Roboto Light"/>
-        </w:rPr>
-      </w:pPr>
-      <w:r>
-        <w:rPr>
-          <w:rFonts w:ascii="Roboto Light" w:hAnsi="Roboto Light"/>
-        </w:rPr>
-        <w:t>As a guest, I want to receive a text confirmation when my room is ready to be checked into.</w:t>
-      </w:r>
-    </w:p>
-    <w:p>
-      <w:pPr>
-        <w:rPr>
-          <w:rFonts w:ascii="Roboto Light" w:hAnsi="Roboto Light"/>
-        </w:rPr>
-      </w:pPr>
-    </w:p>
-    <w:p>
-      <w:pPr>
-        <w:rPr>
-          <w:rFonts w:ascii="Roboto Light" w:hAnsi="Roboto Light"/>
-        </w:rPr>
-      </w:pPr>
-      <w:r>
-        <w:rPr>
-          <w:rFonts w:ascii="Roboto Light" w:hAnsi="Roboto Light"/>
-        </w:rPr>
-        <w:t>As a guest, I want the abili</w:t>
-      </w:r>
-      <w:r>
-        <w:rPr>
-          <w:rFonts w:ascii="Roboto Light" w:hAnsi="Roboto Light"/>
-        </w:rPr>
-        <w:t>ty to pay for my reservation online.</w:t>
-      </w:r>
-    </w:p>
-    <w:p>
-      <w:pPr>
-        <w:rPr>
-          <w:rFonts w:ascii="Roboto Light" w:hAnsi="Roboto Light"/>
-        </w:rPr>
-      </w:pPr>
-    </w:p>
-    <w:p>
-      <w:pPr>
-        <w:rPr>
-          <w:rFonts w:ascii="Roboto Light" w:hAnsi="Roboto Light"/>
-        </w:rPr>
-      </w:pPr>
-      <w:r>
-        <w:rPr>
-          <w:rFonts w:ascii="Roboto Light" w:hAnsi="Roboto Light"/>
-        </w:rPr>
-        <w:t>As an</w:t>
-      </w:r>
-      <w:r>
-        <w:rPr>
-          <w:rFonts w:ascii="Roboto Light" w:hAnsi="Roboto Light"/>
-        </w:rPr>
-        <w:t xml:space="preserve"> admin, I want to be able to enter specific details about my hotel (i.e. amount of rooms, types of rooms, pricing for each room).</w:t>
-      </w:r>
-    </w:p>
-    <w:p>
-      <w:pPr>
-        <w:rPr>
-          <w:rFonts w:ascii="Roboto Light" w:hAnsi="Roboto Light"/>
-        </w:rPr>
-      </w:pPr>
-    </w:p>
-    <w:p>
-      <w:pPr>
-        <w:rPr>
-          <w:rFonts w:ascii="Roboto Light" w:hAnsi="Roboto Light"/>
-        </w:rPr>
-      </w:pPr>
-      <w:r>
-        <w:rPr>
-          <w:rFonts w:ascii="Roboto Light" w:hAnsi="Roboto Light"/>
-        </w:rPr>
-        <w:t>As an employee, I want the ability to view the status of all rooms in the hotel.</w:t>
-      </w:r>
-    </w:p>
-    <w:p>
-      <w:pPr>
-        <w:rPr>
-          <w:rFonts w:ascii="Roboto Light" w:hAnsi="Roboto Light"/>
-        </w:rPr>
-      </w:pPr>
-    </w:p>
-    <w:p>
-      <w:pPr>
-        <w:rPr>
-          <w:rFonts w:ascii="Roboto Light" w:hAnsi="Roboto Light"/>
-        </w:rPr>
-      </w:pPr>
-      <w:r>
-        <w:rPr>
-          <w:rFonts w:ascii="Roboto Light" w:hAnsi="Roboto Light"/>
-        </w:rPr>
-        <w:t>As an employee, I want the ability to see which rooms are available for a given set of dates.</w:t>
-      </w:r>
-    </w:p>
-    <w:p>
-      <w:pPr>
-        <w:rPr>
-          <w:rFonts w:ascii="Roboto Light" w:hAnsi="Roboto Light"/>
-        </w:rPr>
-      </w:pPr>
-    </w:p>
-    <w:p>
-      <w:pPr>
-        <w:rPr>
-          <w:rFonts w:ascii="Roboto Light" w:hAnsi="Roboto Light"/>
-        </w:rPr>
-      </w:pPr>
-      <w:r>
-        <w:rPr>
-          <w:rFonts w:ascii="Roboto Light" w:hAnsi="Roboto Light"/>
-        </w:rPr>
-        <w:t>As an employee, I want to be able to change room availability to ready.</w:t>
-      </w:r>
     </w:p>
     <w:p>
       <w:pPr>

</xml_diff>